<commit_message>
Update on 30/03/2020 at 11:13
</commit_message>
<xml_diff>
--- a/Documents/School policy documents/Charging Policy.docx
+++ b/Documents/School policy documents/Charging Policy.docx
@@ -92,8 +92,6 @@
         </w:rPr>
         <w:t xml:space="preserve">Charging </w:t>
       </w:r>
-      <w:bookmarkStart w:id="2" w:name="_GoBack"/>
-      <w:bookmarkEnd w:id="2"/>
       <w:r>
         <w:rPr>
           <w:rFonts w:ascii="Candara" w:eastAsia="Candara" w:hAnsi="Candara" w:cs="Candara"/>
@@ -145,7 +143,7 @@
             <v:path o:extrusionok="f" gradientshapeok="t" o:connecttype="rect"/>
             <o:lock v:ext="edit" aspectratio="t"/>
           </v:shapetype>
-          <v:shape id="_x0000_i1025" type="#_x0000_t75" style="width:366.75pt;height:366pt">
+          <v:shape id="_x0000_i1025" type="#_x0000_t75" style="width:367.05pt;height:366.2pt">
             <v:imagedata r:id="rId7" o:title="School Logo"/>
           </v:shape>
         </w:pict>
@@ -225,7 +223,17 @@
           <w:szCs w:val="32"/>
           <w:lang w:val="en-US"/>
         </w:rPr>
-        <w:t xml:space="preserve">Summer </w:t>
+        <w:t>Spring</w:t>
+      </w:r>
+      <w:r>
+        <w:rPr>
+          <w:rFonts w:ascii="Candara" w:eastAsia="Candara" w:hAnsi="Candara" w:cs="Candara"/>
+          <w:spacing w:val="-1"/>
+          <w:sz w:val="32"/>
+          <w:szCs w:val="32"/>
+          <w:lang w:val="en-US"/>
+        </w:rPr>
+        <w:t xml:space="preserve"> </w:t>
       </w:r>
       <w:r>
         <w:rPr>
@@ -283,7 +291,57 @@
           <w:szCs w:val="32"/>
           <w:lang w:val="en-US"/>
         </w:rPr>
-        <w:t>1</w:t>
+        <w:t>20</w:t>
+      </w:r>
+    </w:p>
+    <w:p>
+      <w:pPr>
+        <w:ind w:right="109"/>
+        <w:jc w:val="center"/>
+        <w:rPr>
+          <w:rFonts w:ascii="Candara" w:eastAsia="Candara" w:hAnsi="Candara" w:cs="Candara"/>
+          <w:sz w:val="32"/>
+          <w:szCs w:val="32"/>
+          <w:lang w:val="en-US"/>
+        </w:rPr>
+      </w:pPr>
+      <w:r>
+        <w:rPr>
+          <w:rFonts w:ascii="Candara" w:eastAsia="Candara" w:hAnsi="Candara" w:cs="Candara"/>
+          <w:sz w:val="32"/>
+          <w:szCs w:val="32"/>
+          <w:lang w:val="en-US"/>
+        </w:rPr>
+        <w:t>Date</w:t>
+      </w:r>
+      <w:r>
+        <w:rPr>
+          <w:rFonts w:ascii="Candara" w:eastAsia="Candara" w:hAnsi="Candara" w:cs="Candara"/>
+          <w:spacing w:val="1"/>
+          <w:sz w:val="32"/>
+          <w:szCs w:val="32"/>
+          <w:lang w:val="en-US"/>
+        </w:rPr>
+        <w:t xml:space="preserve"> </w:t>
+      </w:r>
+      <w:r>
+        <w:rPr>
+          <w:rFonts w:ascii="Candara" w:eastAsia="Candara" w:hAnsi="Candara" w:cs="Candara"/>
+          <w:spacing w:val="-2"/>
+          <w:sz w:val="32"/>
+          <w:szCs w:val="32"/>
+          <w:lang w:val="en-US"/>
+        </w:rPr>
+        <w:t>o</w:t>
+      </w:r>
+      <w:r>
+        <w:rPr>
+          <w:rFonts w:ascii="Candara" w:eastAsia="Candara" w:hAnsi="Candara" w:cs="Candara"/>
+          <w:sz w:val="32"/>
+          <w:szCs w:val="32"/>
+          <w:lang w:val="en-US"/>
+        </w:rPr>
+        <w:t>f</w:t>
       </w:r>
       <w:r>
         <w:rPr>
@@ -293,28 +351,26 @@
           <w:szCs w:val="32"/>
           <w:lang w:val="en-US"/>
         </w:rPr>
-        <w:t>9</w:t>
-      </w:r>
-    </w:p>
-    <w:p>
-      <w:pPr>
-        <w:ind w:right="109"/>
-        <w:jc w:val="center"/>
+        <w:t xml:space="preserve"> </w:t>
+      </w:r>
+      <w:r>
         <w:rPr>
           <w:rFonts w:ascii="Candara" w:eastAsia="Candara" w:hAnsi="Candara" w:cs="Candara"/>
           <w:sz w:val="32"/>
           <w:szCs w:val="32"/>
           <w:lang w:val="en-US"/>
         </w:rPr>
-      </w:pPr>
-      <w:r>
-        <w:rPr>
-          <w:rFonts w:ascii="Candara" w:eastAsia="Candara" w:hAnsi="Candara" w:cs="Candara"/>
+        <w:t>N</w:t>
+      </w:r>
+      <w:r>
+        <w:rPr>
+          <w:rFonts w:ascii="Candara" w:eastAsia="Candara" w:hAnsi="Candara" w:cs="Candara"/>
+          <w:spacing w:val="-3"/>
           <w:sz w:val="32"/>
           <w:szCs w:val="32"/>
           <w:lang w:val="en-US"/>
         </w:rPr>
-        <w:t>Date</w:t>
+        <w:t>e</w:t>
       </w:r>
       <w:r>
         <w:rPr>
@@ -324,7 +380,36 @@
           <w:szCs w:val="32"/>
           <w:lang w:val="en-US"/>
         </w:rPr>
+        <w:t>x</w:t>
+      </w:r>
+      <w:r>
+        <w:rPr>
+          <w:rFonts w:ascii="Candara" w:eastAsia="Candara" w:hAnsi="Candara" w:cs="Candara"/>
+          <w:sz w:val="32"/>
+          <w:szCs w:val="32"/>
+          <w:lang w:val="en-US"/>
+        </w:rPr>
+        <w:t>t</w:t>
+      </w:r>
+      <w:r>
+        <w:rPr>
+          <w:rFonts w:ascii="Candara" w:eastAsia="Candara" w:hAnsi="Candara" w:cs="Candara"/>
+          <w:spacing w:val="-3"/>
+          <w:sz w:val="32"/>
+          <w:szCs w:val="32"/>
+          <w:lang w:val="en-US"/>
+        </w:rPr>
         <w:t xml:space="preserve"> </w:t>
+      </w:r>
+      <w:r>
+        <w:rPr>
+          <w:rFonts w:ascii="Candara" w:eastAsia="Candara" w:hAnsi="Candara" w:cs="Candara"/>
+          <w:spacing w:val="1"/>
+          <w:sz w:val="32"/>
+          <w:szCs w:val="32"/>
+          <w:lang w:val="en-US"/>
+        </w:rPr>
+        <w:t>r</w:t>
       </w:r>
       <w:r>
         <w:rPr>
@@ -334,7 +419,7 @@
           <w:szCs w:val="32"/>
           <w:lang w:val="en-US"/>
         </w:rPr>
-        <w:t>o</w:t>
+        <w:t>e</w:t>
       </w:r>
       <w:r>
         <w:rPr>
@@ -343,7 +428,46 @@
           <w:szCs w:val="32"/>
           <w:lang w:val="en-US"/>
         </w:rPr>
-        <w:t>f</w:t>
+        <w:t>v</w:t>
+      </w:r>
+      <w:r>
+        <w:rPr>
+          <w:rFonts w:ascii="Candara" w:eastAsia="Candara" w:hAnsi="Candara" w:cs="Candara"/>
+          <w:spacing w:val="1"/>
+          <w:sz w:val="32"/>
+          <w:szCs w:val="32"/>
+          <w:lang w:val="en-US"/>
+        </w:rPr>
+        <w:t>i</w:t>
+      </w:r>
+      <w:r>
+        <w:rPr>
+          <w:rFonts w:ascii="Candara" w:eastAsia="Candara" w:hAnsi="Candara" w:cs="Candara"/>
+          <w:spacing w:val="-2"/>
+          <w:sz w:val="32"/>
+          <w:szCs w:val="32"/>
+          <w:lang w:val="en-US"/>
+        </w:rPr>
+        <w:t>ew</w:t>
+      </w:r>
+      <w:r>
+        <w:rPr>
+          <w:rFonts w:ascii="Candara" w:eastAsia="Candara" w:hAnsi="Candara" w:cs="Candara"/>
+          <w:sz w:val="32"/>
+          <w:szCs w:val="32"/>
+          <w:lang w:val="en-US"/>
+        </w:rPr>
+        <w:t>:</w:t>
+      </w:r>
+      <w:r>
+        <w:rPr>
+          <w:rFonts w:ascii="Candara" w:eastAsia="Candara" w:hAnsi="Candara" w:cs="Candara"/>
+          <w:spacing w:val="3"/>
+          <w:sz w:val="32"/>
+          <w:szCs w:val="32"/>
+          <w:lang w:val="en-US"/>
+        </w:rPr>
+        <w:t xml:space="preserve"> </w:t>
       </w:r>
       <w:r>
         <w:rPr>
@@ -353,26 +477,75 @@
           <w:szCs w:val="32"/>
           <w:lang w:val="en-US"/>
         </w:rPr>
-        <w:t xml:space="preserve"> </w:t>
-      </w:r>
-      <w:r>
-        <w:rPr>
-          <w:rFonts w:ascii="Candara" w:eastAsia="Candara" w:hAnsi="Candara" w:cs="Candara"/>
+        <w:t>Summer</w:t>
+      </w:r>
+      <w:r>
+        <w:rPr>
+          <w:rFonts w:ascii="Candara" w:eastAsia="Candara" w:hAnsi="Candara" w:cs="Candara"/>
+          <w:spacing w:val="2"/>
           <w:sz w:val="32"/>
           <w:szCs w:val="32"/>
           <w:lang w:val="en-US"/>
         </w:rPr>
-        <w:t>N</w:t>
-      </w:r>
-      <w:r>
-        <w:rPr>
-          <w:rFonts w:ascii="Candara" w:eastAsia="Candara" w:hAnsi="Candara" w:cs="Candara"/>
-          <w:spacing w:val="-3"/>
+        <w:t xml:space="preserve"> </w:t>
+      </w:r>
+      <w:r>
+        <w:rPr>
+          <w:rFonts w:ascii="Candara" w:eastAsia="Candara" w:hAnsi="Candara" w:cs="Candara"/>
           <w:sz w:val="32"/>
           <w:szCs w:val="32"/>
           <w:lang w:val="en-US"/>
         </w:rPr>
+        <w:t>T</w:t>
+      </w:r>
+      <w:r>
+        <w:rPr>
+          <w:rFonts w:ascii="Candara" w:eastAsia="Candara" w:hAnsi="Candara" w:cs="Candara"/>
+          <w:spacing w:val="-2"/>
+          <w:sz w:val="32"/>
+          <w:szCs w:val="32"/>
+          <w:lang w:val="en-US"/>
+        </w:rPr>
         <w:t>e</w:t>
+      </w:r>
+      <w:r>
+        <w:rPr>
+          <w:rFonts w:ascii="Candara" w:eastAsia="Candara" w:hAnsi="Candara" w:cs="Candara"/>
+          <w:spacing w:val="-4"/>
+          <w:sz w:val="32"/>
+          <w:szCs w:val="32"/>
+          <w:lang w:val="en-US"/>
+        </w:rPr>
+        <w:t>r</w:t>
+      </w:r>
+      <w:r>
+        <w:rPr>
+          <w:rFonts w:ascii="Candara" w:eastAsia="Candara" w:hAnsi="Candara" w:cs="Candara"/>
+          <w:sz w:val="32"/>
+          <w:szCs w:val="32"/>
+          <w:lang w:val="en-US"/>
+        </w:rPr>
+        <w:t>m</w:t>
+      </w:r>
+      <w:r>
+        <w:rPr>
+          <w:rFonts w:ascii="Candara" w:eastAsia="Candara" w:hAnsi="Candara" w:cs="Candara"/>
+          <w:spacing w:val="3"/>
+          <w:sz w:val="32"/>
+          <w:szCs w:val="32"/>
+          <w:lang w:val="en-US"/>
+        </w:rPr>
+        <w:t xml:space="preserve"> </w:t>
+      </w:r>
+      <w:r>
+        <w:rPr>
+          <w:rFonts w:ascii="Candara" w:eastAsia="Candara" w:hAnsi="Candara" w:cs="Candara"/>
+          <w:spacing w:val="-4"/>
+          <w:sz w:val="32"/>
+          <w:szCs w:val="32"/>
+          <w:lang w:val="en-US"/>
+        </w:rPr>
+        <w:t>2</w:t>
       </w:r>
       <w:r>
         <w:rPr>
@@ -382,36 +555,7 @@
           <w:szCs w:val="32"/>
           <w:lang w:val="en-US"/>
         </w:rPr>
-        <w:t>x</w:t>
-      </w:r>
-      <w:r>
-        <w:rPr>
-          <w:rFonts w:ascii="Candara" w:eastAsia="Candara" w:hAnsi="Candara" w:cs="Candara"/>
-          <w:sz w:val="32"/>
-          <w:szCs w:val="32"/>
-          <w:lang w:val="en-US"/>
-        </w:rPr>
-        <w:t>t</w:t>
-      </w:r>
-      <w:r>
-        <w:rPr>
-          <w:rFonts w:ascii="Candara" w:eastAsia="Candara" w:hAnsi="Candara" w:cs="Candara"/>
-          <w:spacing w:val="-3"/>
-          <w:sz w:val="32"/>
-          <w:szCs w:val="32"/>
-          <w:lang w:val="en-US"/>
-        </w:rPr>
-        <w:t xml:space="preserve"> </w:t>
-      </w:r>
-      <w:r>
-        <w:rPr>
-          <w:rFonts w:ascii="Candara" w:eastAsia="Candara" w:hAnsi="Candara" w:cs="Candara"/>
-          <w:spacing w:val="1"/>
-          <w:sz w:val="32"/>
-          <w:szCs w:val="32"/>
-          <w:lang w:val="en-US"/>
-        </w:rPr>
-        <w:t>r</w:t>
+        <w:t>0</w:t>
       </w:r>
       <w:r>
         <w:rPr>
@@ -421,26 +565,7 @@
           <w:szCs w:val="32"/>
           <w:lang w:val="en-US"/>
         </w:rPr>
-        <w:t>e</w:t>
-      </w:r>
-      <w:r>
-        <w:rPr>
-          <w:rFonts w:ascii="Candara" w:eastAsia="Candara" w:hAnsi="Candara" w:cs="Candara"/>
-          <w:sz w:val="32"/>
-          <w:szCs w:val="32"/>
-          <w:lang w:val="en-US"/>
-        </w:rPr>
-        <w:t>v</w:t>
-      </w:r>
-      <w:r>
-        <w:rPr>
-          <w:rFonts w:ascii="Candara" w:eastAsia="Candara" w:hAnsi="Candara" w:cs="Candara"/>
-          <w:spacing w:val="1"/>
-          <w:sz w:val="32"/>
-          <w:szCs w:val="32"/>
-          <w:lang w:val="en-US"/>
-        </w:rPr>
-        <w:t>i</w:t>
+        <w:t>2</w:t>
       </w:r>
       <w:r>
         <w:rPr>
@@ -450,125 +575,10 @@
           <w:szCs w:val="32"/>
           <w:lang w:val="en-US"/>
         </w:rPr>
-        <w:t>ew</w:t>
-      </w:r>
-      <w:r>
-        <w:rPr>
-          <w:rFonts w:ascii="Candara" w:eastAsia="Candara" w:hAnsi="Candara" w:cs="Candara"/>
-          <w:sz w:val="32"/>
-          <w:szCs w:val="32"/>
-          <w:lang w:val="en-US"/>
-        </w:rPr>
-        <w:t>:</w:t>
-      </w:r>
-      <w:r>
-        <w:rPr>
-          <w:rFonts w:ascii="Candara" w:eastAsia="Candara" w:hAnsi="Candara" w:cs="Candara"/>
-          <w:spacing w:val="3"/>
-          <w:sz w:val="32"/>
-          <w:szCs w:val="32"/>
-          <w:lang w:val="en-US"/>
-        </w:rPr>
-        <w:t xml:space="preserve"> </w:t>
-      </w:r>
-      <w:r>
-        <w:rPr>
-          <w:rFonts w:ascii="Candara" w:eastAsia="Candara" w:hAnsi="Candara" w:cs="Candara"/>
-          <w:spacing w:val="-1"/>
-          <w:sz w:val="32"/>
-          <w:szCs w:val="32"/>
-          <w:lang w:val="en-US"/>
-        </w:rPr>
-        <w:t>Summer</w:t>
-      </w:r>
-      <w:r>
-        <w:rPr>
-          <w:rFonts w:ascii="Candara" w:eastAsia="Candara" w:hAnsi="Candara" w:cs="Candara"/>
-          <w:spacing w:val="2"/>
-          <w:sz w:val="32"/>
-          <w:szCs w:val="32"/>
-          <w:lang w:val="en-US"/>
-        </w:rPr>
-        <w:t xml:space="preserve"> </w:t>
-      </w:r>
-      <w:r>
-        <w:rPr>
-          <w:rFonts w:ascii="Candara" w:eastAsia="Candara" w:hAnsi="Candara" w:cs="Candara"/>
-          <w:sz w:val="32"/>
-          <w:szCs w:val="32"/>
-          <w:lang w:val="en-US"/>
-        </w:rPr>
-        <w:t>T</w:t>
-      </w:r>
-      <w:r>
-        <w:rPr>
-          <w:rFonts w:ascii="Candara" w:eastAsia="Candara" w:hAnsi="Candara" w:cs="Candara"/>
-          <w:spacing w:val="-2"/>
-          <w:sz w:val="32"/>
-          <w:szCs w:val="32"/>
-          <w:lang w:val="en-US"/>
-        </w:rPr>
-        <w:t>e</w:t>
-      </w:r>
-      <w:r>
-        <w:rPr>
-          <w:rFonts w:ascii="Candara" w:eastAsia="Candara" w:hAnsi="Candara" w:cs="Candara"/>
-          <w:spacing w:val="-4"/>
-          <w:sz w:val="32"/>
-          <w:szCs w:val="32"/>
-          <w:lang w:val="en-US"/>
-        </w:rPr>
-        <w:t>r</w:t>
-      </w:r>
-      <w:r>
-        <w:rPr>
-          <w:rFonts w:ascii="Candara" w:eastAsia="Candara" w:hAnsi="Candara" w:cs="Candara"/>
-          <w:sz w:val="32"/>
-          <w:szCs w:val="32"/>
-          <w:lang w:val="en-US"/>
-        </w:rPr>
-        <w:t>m</w:t>
-      </w:r>
-      <w:r>
-        <w:rPr>
-          <w:rFonts w:ascii="Candara" w:eastAsia="Candara" w:hAnsi="Candara" w:cs="Candara"/>
-          <w:spacing w:val="3"/>
-          <w:sz w:val="32"/>
-          <w:szCs w:val="32"/>
-          <w:lang w:val="en-US"/>
-        </w:rPr>
-        <w:t xml:space="preserve"> </w:t>
-      </w:r>
-      <w:r>
-        <w:rPr>
-          <w:rFonts w:ascii="Candara" w:eastAsia="Candara" w:hAnsi="Candara" w:cs="Candara"/>
-          <w:spacing w:val="-4"/>
-          <w:sz w:val="32"/>
-          <w:szCs w:val="32"/>
-          <w:lang w:val="en-US"/>
-        </w:rPr>
-        <w:t>2</w:t>
-      </w:r>
-      <w:r>
-        <w:rPr>
-          <w:rFonts w:ascii="Candara" w:eastAsia="Candara" w:hAnsi="Candara" w:cs="Candara"/>
-          <w:spacing w:val="1"/>
-          <w:sz w:val="32"/>
-          <w:szCs w:val="32"/>
-          <w:lang w:val="en-US"/>
-        </w:rPr>
-        <w:t>0</w:t>
-      </w:r>
-      <w:r>
-        <w:rPr>
-          <w:rFonts w:ascii="Candara" w:eastAsia="Candara" w:hAnsi="Candara" w:cs="Candara"/>
-          <w:spacing w:val="-2"/>
-          <w:sz w:val="32"/>
-          <w:szCs w:val="32"/>
-          <w:lang w:val="en-US"/>
-        </w:rPr>
-        <w:t>20</w:t>
-      </w:r>
+        <w:t>1</w:t>
+      </w:r>
+      <w:bookmarkStart w:id="2" w:name="_GoBack"/>
+      <w:bookmarkEnd w:id="2"/>
     </w:p>
     <w:p>
       <w:pPr>
@@ -1073,7 +1083,7 @@
           <w:rFonts w:ascii="Candara" w:eastAsia="Candara" w:hAnsi="Candara" w:cs="Candara"/>
           <w:lang w:val="en-US"/>
         </w:rPr>
-        <w:t>13</w:t>
+        <w:t>30</w:t>
       </w:r>
       <w:r>
         <w:rPr>
@@ -1088,28 +1098,7 @@
           <w:rFonts w:ascii="Candara" w:eastAsia="Candara" w:hAnsi="Candara" w:cs="Candara"/>
           <w:lang w:val="en-US"/>
         </w:rPr>
-        <w:t xml:space="preserve"> </w:t>
-      </w:r>
-      <w:r>
-        <w:rPr>
-          <w:rFonts w:ascii="Candara" w:eastAsia="Candara" w:hAnsi="Candara" w:cs="Candara"/>
-          <w:lang w:val="en-US"/>
-        </w:rPr>
-        <w:t>July</w:t>
-      </w:r>
-      <w:r>
-        <w:rPr>
-          <w:rFonts w:ascii="Candara" w:eastAsia="Candara" w:hAnsi="Candara" w:cs="Candara"/>
-          <w:lang w:val="en-US"/>
-        </w:rPr>
-        <w:t xml:space="preserve"> 201</w:t>
-      </w:r>
-      <w:r>
-        <w:rPr>
-          <w:rFonts w:ascii="Candara" w:eastAsia="Candara" w:hAnsi="Candara" w:cs="Candara"/>
-          <w:lang w:val="en-US"/>
-        </w:rPr>
-        <w:t>9</w:t>
+        <w:t xml:space="preserve"> March 2020</w:t>
       </w:r>
     </w:p>
     <w:bookmarkEnd w:id="1"/>
@@ -1550,7 +1539,39 @@
           <w:sz w:val="22"/>
           <w:szCs w:val="22"/>
         </w:rPr>
-        <w:t xml:space="preserve">The charge for education at Wribbenhall school during the academic year 2019/2020 is </w:t>
+        <w:t>The charge for education at Wribbenhall school during the academic year 20</w:t>
+      </w:r>
+      <w:r>
+        <w:rPr>
+          <w:rFonts w:ascii="Candara" w:eastAsia="Calibri" w:hAnsi="Candara"/>
+          <w:sz w:val="22"/>
+          <w:szCs w:val="22"/>
+        </w:rPr>
+        <w:t>20</w:t>
+      </w:r>
+      <w:r>
+        <w:rPr>
+          <w:rFonts w:ascii="Candara" w:eastAsia="Calibri" w:hAnsi="Candara"/>
+          <w:sz w:val="22"/>
+          <w:szCs w:val="22"/>
+        </w:rPr>
+        <w:t>/202</w:t>
+      </w:r>
+      <w:r>
+        <w:rPr>
+          <w:rFonts w:ascii="Candara" w:eastAsia="Calibri" w:hAnsi="Candara"/>
+          <w:sz w:val="22"/>
+          <w:szCs w:val="22"/>
+        </w:rPr>
+        <w:t>1</w:t>
+      </w:r>
+      <w:r>
+        <w:rPr>
+          <w:rFonts w:ascii="Candara" w:eastAsia="Calibri" w:hAnsi="Candara"/>
+          <w:sz w:val="22"/>
+          <w:szCs w:val="22"/>
+        </w:rPr>
+        <w:t xml:space="preserve"> is </w:t>
       </w:r>
       <w:r>
         <w:rPr>
@@ -1559,7 +1580,25 @@
           <w:color w:val="000000"/>
           <w:lang w:eastAsia="en-GB"/>
         </w:rPr>
-        <w:t>£10,000.00</w:t>
+        <w:t>£</w:t>
+      </w:r>
+      <w:r>
+        <w:rPr>
+          <w:rFonts w:ascii="Candara" w:hAnsi="Candara"/>
+          <w:b/>
+          <w:color w:val="000000"/>
+          <w:lang w:eastAsia="en-GB"/>
+        </w:rPr>
+        <w:t>4</w:t>
+      </w:r>
+      <w:r>
+        <w:rPr>
+          <w:rFonts w:ascii="Candara" w:hAnsi="Candara"/>
+          <w:b/>
+          <w:color w:val="000000"/>
+          <w:lang w:eastAsia="en-GB"/>
+        </w:rPr>
+        <w:t>0,000.00</w:t>
       </w:r>
       <w:r>
         <w:rPr>
@@ -1585,18 +1624,8 @@
           <w:sz w:val="22"/>
           <w:szCs w:val="22"/>
         </w:rPr>
-        <w:t xml:space="preserve">This fee </w:t>
-      </w:r>
-      <w:proofErr w:type="gramStart"/>
-      <w:r>
-        <w:rPr>
-          <w:rFonts w:ascii="Candara" w:hAnsi="Candara" w:cs="Arial"/>
-          <w:sz w:val="22"/>
-          <w:szCs w:val="22"/>
-        </w:rPr>
-        <w:t>includes:-</w:t>
-      </w:r>
-      <w:proofErr w:type="gramEnd"/>
+        <w:t>This fee includes:-</w:t>
+      </w:r>
     </w:p>
     <w:p>
       <w:pPr>
@@ -1937,6 +1966,32 @@
     </w:p>
     <w:p>
       <w:pPr>
+        <w:numPr>
+          <w:ilvl w:val="0"/>
+          <w:numId w:val="2"/>
+        </w:numPr>
+        <w:tabs>
+          <w:tab w:val="num" w:pos="720"/>
+        </w:tabs>
+        <w:spacing w:after="160" w:line="259" w:lineRule="auto"/>
+        <w:jc w:val="both"/>
+        <w:rPr>
+          <w:rFonts w:ascii="Candara" w:hAnsi="Candara" w:cs="Arial"/>
+          <w:sz w:val="22"/>
+          <w:szCs w:val="22"/>
+        </w:rPr>
+      </w:pPr>
+      <w:r>
+        <w:rPr>
+          <w:rFonts w:ascii="Candara" w:hAnsi="Candara"/>
+          <w:color w:val="000000"/>
+          <w:lang w:eastAsia="en-GB"/>
+        </w:rPr>
+        <w:t>additional costs will be charged for, when meeting specific requirements of an EHCP.</w:t>
+      </w:r>
+    </w:p>
+    <w:p>
+      <w:pPr>
         <w:spacing w:after="160" w:line="259" w:lineRule="auto"/>
         <w:ind w:left="1440"/>
         <w:jc w:val="both"/>
@@ -2120,6 +2175,49 @@
           <w:szCs w:val="20"/>
         </w:rPr>
         <w:t>3:30 onwards = £40:00 plus £20:00 per five minutes after 3:30 pm pp.</w:t>
+      </w:r>
+    </w:p>
+    <w:p>
+      <w:pPr>
+        <w:tabs>
+          <w:tab w:val="left" w:pos="3240"/>
+          <w:tab w:val="left" w:pos="4320"/>
+        </w:tabs>
+        <w:overflowPunct w:val="0"/>
+        <w:autoSpaceDE w:val="0"/>
+        <w:autoSpaceDN w:val="0"/>
+        <w:adjustRightInd w:val="0"/>
+        <w:jc w:val="both"/>
+        <w:textAlignment w:val="baseline"/>
+        <w:rPr>
+          <w:rFonts w:ascii="Candara" w:hAnsi="Candara"/>
+          <w:szCs w:val="20"/>
+        </w:rPr>
+      </w:pPr>
+    </w:p>
+    <w:p>
+      <w:pPr>
+        <w:tabs>
+          <w:tab w:val="left" w:pos="3240"/>
+          <w:tab w:val="left" w:pos="4320"/>
+        </w:tabs>
+        <w:overflowPunct w:val="0"/>
+        <w:autoSpaceDE w:val="0"/>
+        <w:autoSpaceDN w:val="0"/>
+        <w:adjustRightInd w:val="0"/>
+        <w:jc w:val="both"/>
+        <w:textAlignment w:val="baseline"/>
+        <w:rPr>
+          <w:rFonts w:ascii="Candara" w:hAnsi="Candara"/>
+          <w:szCs w:val="20"/>
+        </w:rPr>
+      </w:pPr>
+      <w:r>
+        <w:rPr>
+          <w:rFonts w:ascii="Candara" w:hAnsi="Candara"/>
+          <w:szCs w:val="20"/>
+        </w:rPr>
+        <w:t>These charges will be invoiced separately under Wribbenhall School’s General Terms and Conditions. These are available from the school office.</w:t>
       </w:r>
     </w:p>
     <w:p>
@@ -4260,7 +4358,7 @@
     </w:rPrDefault>
     <w:pPrDefault/>
   </w:docDefaults>
-  <w:latentStyles w:defLockedState="0" w:defUIPriority="0" w:defSemiHidden="0" w:defUnhideWhenUsed="0" w:defQFormat="0" w:count="375">
+  <w:latentStyles w:defLockedState="0" w:defUIPriority="0" w:defSemiHidden="0" w:defUnhideWhenUsed="0" w:defQFormat="0" w:count="377">
     <w:lsdException w:name="Normal" w:qFormat="1"/>
     <w:lsdException w:name="heading 1" w:qFormat="1"/>
     <w:lsdException w:name="heading 2" w:qFormat="1"/>
@@ -4276,7 +4374,9 @@
     <w:lsdException w:name="Subtitle" w:qFormat="1"/>
     <w:lsdException w:name="Strong" w:qFormat="1"/>
     <w:lsdException w:name="Emphasis" w:qFormat="1"/>
-    <w:lsdException w:name="Normal Table" w:semiHidden="1" w:unhideWhenUsed="1"/>
+    <w:lsdException w:name="HTML Typewriter" w:semiHidden="1" w:unhideWhenUsed="1"/>
+    <w:lsdException w:name="Outline List 2" w:semiHidden="1" w:unhideWhenUsed="1"/>
+    <w:lsdException w:name="Outline List 3" w:semiHidden="1" w:unhideWhenUsed="1"/>
     <w:lsdException w:name="Table Simple 1" w:semiHidden="1" w:unhideWhenUsed="1"/>
     <w:lsdException w:name="Table Simple 2" w:semiHidden="1" w:unhideWhenUsed="1"/>
     <w:lsdException w:name="Table Simple 3" w:semiHidden="1" w:unhideWhenUsed="1"/>
@@ -4317,9 +4417,8 @@
     <w:lsdException w:name="Table Subtle 1" w:semiHidden="1" w:unhideWhenUsed="1"/>
     <w:lsdException w:name="Table Subtle 2" w:semiHidden="1" w:unhideWhenUsed="1"/>
     <w:lsdException w:name="Table Web 1" w:semiHidden="1" w:unhideWhenUsed="1"/>
-    <w:lsdException w:name="Table Web 2" w:semiHidden="1" w:unhideWhenUsed="1"/>
     <w:lsdException w:name="Table Web 3" w:semiHidden="1" w:unhideWhenUsed="1"/>
-    <w:lsdException w:name="Table Theme" w:semiHidden="1" w:unhideWhenUsed="1"/>
+    <w:lsdException w:name="Balloon Text" w:semiHidden="1" w:unhideWhenUsed="1"/>
     <w:lsdException w:name="Placeholder Text" w:semiHidden="1" w:uiPriority="99"/>
     <w:lsdException w:name="No Spacing" w:uiPriority="1" w:qFormat="1"/>
     <w:lsdException w:name="Light Shading" w:uiPriority="60"/>
@@ -4539,6 +4638,8 @@
     <w:lsdException w:name="Smart Hyperlink" w:semiHidden="1" w:uiPriority="99" w:unhideWhenUsed="1"/>
     <w:lsdException w:name="Hashtag" w:semiHidden="1" w:uiPriority="99" w:unhideWhenUsed="1"/>
     <w:lsdException w:name="Unresolved Mention" w:semiHidden="1" w:uiPriority="99" w:unhideWhenUsed="1"/>
+    <w:lsdException w:name="Smart Link" w:semiHidden="1" w:uiPriority="99" w:unhideWhenUsed="1"/>
+    <w:lsdException w:name="Smart Link Error" w:semiHidden="1" w:uiPriority="99" w:unhideWhenUsed="1"/>
   </w:latentStyles>
   <w:style w:type="paragraph" w:default="1" w:styleId="Normal">
     <w:name w:val="Normal"/>

</xml_diff>

<commit_message>
Update on 03/04/2020 at 18:23
</commit_message>
<xml_diff>
--- a/Documents/School policy documents/Charging Policy.docx
+++ b/Documents/School policy documents/Charging Policy.docx
@@ -143,7 +143,7 @@
             <v:path o:extrusionok="f" gradientshapeok="t" o:connecttype="rect"/>
             <o:lock v:ext="edit" aspectratio="t"/>
           </v:shapetype>
-          <v:shape id="_x0000_i1025" type="#_x0000_t75" style="width:367.05pt;height:366.2pt">
+          <v:shape id="_x0000_i1025" type="#_x0000_t75" style="width:366.75pt;height:366pt">
             <v:imagedata r:id="rId7" o:title="School Logo"/>
           </v:shape>
         </w:pict>
@@ -577,8 +577,6 @@
         </w:rPr>
         <w:t>1</w:t>
       </w:r>
-      <w:bookmarkStart w:id="2" w:name="_GoBack"/>
-      <w:bookmarkEnd w:id="2"/>
     </w:p>
     <w:p>
       <w:pPr>
@@ -1149,7 +1147,7 @@
           <w:szCs w:val="20"/>
         </w:rPr>
       </w:pPr>
-      <w:bookmarkStart w:id="3" w:name="_Toc13486815"/>
+      <w:bookmarkStart w:id="2" w:name="_Toc13486815"/>
       <w:r>
         <w:rPr>
           <w:rFonts w:ascii="Univers (WN)" w:hAnsi="Univers (WN)"/>
@@ -1159,7 +1157,7 @@
         </w:rPr>
         <w:t>CHARGING POLICY</w:t>
       </w:r>
-      <w:bookmarkEnd w:id="3"/>
+      <w:bookmarkEnd w:id="2"/>
     </w:p>
     <w:p>
       <w:pPr>
@@ -1221,7 +1219,7 @@
           <w:szCs w:val="20"/>
         </w:rPr>
       </w:pPr>
-      <w:bookmarkStart w:id="4" w:name="_Toc13486816"/>
+      <w:bookmarkStart w:id="3" w:name="_Toc13486816"/>
       <w:r>
         <w:rPr>
           <w:rFonts w:ascii="Candara" w:hAnsi="Candara"/>
@@ -1232,7 +1230,7 @@
         </w:rPr>
         <w:t>AIMS</w:t>
       </w:r>
-      <w:bookmarkEnd w:id="4"/>
+      <w:bookmarkEnd w:id="3"/>
     </w:p>
     <w:p>
       <w:pPr>
@@ -1295,7 +1293,7 @@
           <w:szCs w:val="20"/>
         </w:rPr>
       </w:pPr>
-      <w:bookmarkStart w:id="5" w:name="_Toc13486817"/>
+      <w:bookmarkStart w:id="4" w:name="_Toc13486817"/>
       <w:r>
         <w:rPr>
           <w:rFonts w:ascii="Candara" w:hAnsi="Candara"/>
@@ -1306,7 +1304,7 @@
         </w:rPr>
         <w:t>DEFINITION OF EDUCATIONAL PROVISION</w:t>
       </w:r>
-      <w:bookmarkEnd w:id="5"/>
+      <w:bookmarkEnd w:id="4"/>
     </w:p>
     <w:p>
       <w:pPr>
@@ -1386,7 +1384,7 @@
           <w:szCs w:val="20"/>
         </w:rPr>
       </w:pPr>
-      <w:bookmarkStart w:id="6" w:name="_Toc13486818"/>
+      <w:bookmarkStart w:id="5" w:name="_Toc13486818"/>
       <w:r>
         <w:rPr>
           <w:rFonts w:ascii="Candara" w:hAnsi="Candara"/>
@@ -1397,7 +1395,7 @@
         </w:rPr>
         <w:t>RESPONSIBILITIES</w:t>
       </w:r>
-      <w:bookmarkEnd w:id="6"/>
+      <w:bookmarkEnd w:id="5"/>
     </w:p>
     <w:p>
       <w:pPr>
@@ -1496,7 +1494,7 @@
           <w:szCs w:val="20"/>
         </w:rPr>
       </w:pPr>
-      <w:bookmarkStart w:id="7" w:name="_Toc13486819"/>
+      <w:bookmarkStart w:id="6" w:name="_Toc13486819"/>
       <w:r>
         <w:rPr>
           <w:rFonts w:ascii="Candara" w:hAnsi="Candara"/>
@@ -1507,7 +1505,7 @@
         </w:rPr>
         <w:t>CHARGES</w:t>
       </w:r>
-      <w:bookmarkEnd w:id="7"/>
+      <w:bookmarkEnd w:id="6"/>
     </w:p>
     <w:p>
       <w:pPr>
@@ -1598,7 +1596,16 @@
           <w:color w:val="000000"/>
           <w:lang w:eastAsia="en-GB"/>
         </w:rPr>
-        <w:t>0,000.00</w:t>
+        <w:t>5</w:t>
+      </w:r>
+      <w:r>
+        <w:rPr>
+          <w:rFonts w:ascii="Candara" w:hAnsi="Candara"/>
+          <w:b/>
+          <w:color w:val="000000"/>
+          <w:lang w:eastAsia="en-GB"/>
+        </w:rPr>
+        <w:t>,000.00</w:t>
       </w:r>
       <w:r>
         <w:rPr>
@@ -1624,8 +1631,18 @@
           <w:sz w:val="22"/>
           <w:szCs w:val="22"/>
         </w:rPr>
-        <w:t>This fee includes:-</w:t>
-      </w:r>
+        <w:t xml:space="preserve">This fee </w:t>
+      </w:r>
+      <w:proofErr w:type="gramStart"/>
+      <w:r>
+        <w:rPr>
+          <w:rFonts w:ascii="Candara" w:hAnsi="Candara" w:cs="Arial"/>
+          <w:sz w:val="22"/>
+          <w:szCs w:val="22"/>
+        </w:rPr>
+        <w:t>includes:-</w:t>
+      </w:r>
+      <w:proofErr w:type="gramEnd"/>
     </w:p>
     <w:p>
       <w:pPr>
@@ -1657,7 +1674,17 @@
           <w:sz w:val="22"/>
           <w:szCs w:val="22"/>
         </w:rPr>
-        <w:t>education provided wholly or mainly during school hours (including the supply of any materials, books, instruments or other equipment);</w:t>
+        <w:t>education provided wholly or mainly during school hours (including the supply of any materials, books, instruments or other</w:t>
+      </w:r>
+      <w:bookmarkStart w:id="7" w:name="_GoBack"/>
+      <w:bookmarkEnd w:id="7"/>
+      <w:r>
+        <w:rPr>
+          <w:rFonts w:ascii="Candara" w:hAnsi="Candara" w:cs="Arial"/>
+          <w:sz w:val="22"/>
+          <w:szCs w:val="22"/>
+        </w:rPr>
+        <w:t xml:space="preserve"> equipment);</w:t>
       </w:r>
     </w:p>
     <w:p>
@@ -2042,7 +2069,23 @@
           <w:rFonts w:ascii="Candara" w:hAnsi="Candara"/>
           <w:szCs w:val="20"/>
         </w:rPr>
-        <w:t xml:space="preserve">The school does not provide out of hours child care. The school day commences at </w:t>
+        <w:t xml:space="preserve">The school does not provide out of hours </w:t>
+      </w:r>
+      <w:proofErr w:type="gramStart"/>
+      <w:r>
+        <w:rPr>
+          <w:rFonts w:ascii="Candara" w:hAnsi="Candara"/>
+          <w:szCs w:val="20"/>
+        </w:rPr>
+        <w:t>child care</w:t>
+      </w:r>
+      <w:proofErr w:type="gramEnd"/>
+      <w:r>
+        <w:rPr>
+          <w:rFonts w:ascii="Candara" w:hAnsi="Candara"/>
+          <w:szCs w:val="20"/>
+        </w:rPr>
+        <w:t xml:space="preserve">. The school day commences at </w:t>
       </w:r>
       <w:r>
         <w:rPr>
@@ -4375,6 +4418,7 @@
     <w:lsdException w:name="Strong" w:qFormat="1"/>
     <w:lsdException w:name="Emphasis" w:qFormat="1"/>
     <w:lsdException w:name="HTML Typewriter" w:semiHidden="1" w:unhideWhenUsed="1"/>
+    <w:lsdException w:name="Normal Table" w:semiHidden="1" w:unhideWhenUsed="1"/>
     <w:lsdException w:name="Outline List 2" w:semiHidden="1" w:unhideWhenUsed="1"/>
     <w:lsdException w:name="Outline List 3" w:semiHidden="1" w:unhideWhenUsed="1"/>
     <w:lsdException w:name="Table Simple 1" w:semiHidden="1" w:unhideWhenUsed="1"/>
@@ -4417,8 +4461,10 @@
     <w:lsdException w:name="Table Subtle 1" w:semiHidden="1" w:unhideWhenUsed="1"/>
     <w:lsdException w:name="Table Subtle 2" w:semiHidden="1" w:unhideWhenUsed="1"/>
     <w:lsdException w:name="Table Web 1" w:semiHidden="1" w:unhideWhenUsed="1"/>
+    <w:lsdException w:name="Table Web 2" w:semiHidden="1" w:unhideWhenUsed="1"/>
     <w:lsdException w:name="Table Web 3" w:semiHidden="1" w:unhideWhenUsed="1"/>
     <w:lsdException w:name="Balloon Text" w:semiHidden="1" w:unhideWhenUsed="1"/>
+    <w:lsdException w:name="Table Theme" w:semiHidden="1" w:unhideWhenUsed="1"/>
     <w:lsdException w:name="Placeholder Text" w:semiHidden="1" w:uiPriority="99"/>
     <w:lsdException w:name="No Spacing" w:uiPriority="1" w:qFormat="1"/>
     <w:lsdException w:name="Light Shading" w:uiPriority="60"/>

</xml_diff>